<commit_message>
Modificacion del Miercoles 17/10 en salon
</commit_message>
<xml_diff>
--- a/Área de proceso CM/MICIC_V0.1.docx
+++ b/Área de proceso CM/MICIC_V0.1.docx
@@ -541,8 +541,9 @@
                 <w:szCs w:val="18"/>
                 <w:lang w:val="es-PE"/>
               </w:rPr>
-              <w:t>-</w:t>
-            </w:r>
+              <w:t xml:space="preserve">Manuel </w:t>
+            </w:r>
+            <w:proofErr w:type="spellStart"/>
             <w:r>
               <w:rPr>
                 <w:rFonts w:ascii="Arial" w:hAnsi="Arial" w:cs="Arial"/>
@@ -551,8 +552,9 @@
                 <w:szCs w:val="18"/>
                 <w:lang w:val="es-PE"/>
               </w:rPr>
-              <w:t xml:space="preserve"> </w:t>
-            </w:r>
+              <w:t>Saenz</w:t>
+            </w:r>
+            <w:proofErr w:type="spellEnd"/>
           </w:p>
         </w:tc>
       </w:tr>
@@ -581,7 +583,10 @@
     <w:p/>
     <w:p/>
     <w:p/>
-    <w:p/>
+    <w:p>
+      <w:bookmarkStart w:id="0" w:name="_GoBack"/>
+      <w:bookmarkEnd w:id="0"/>
+    </w:p>
     <w:p/>
     <w:p/>
     <w:p/>
@@ -720,15 +725,7 @@
                 <w:b/>
                 <w:sz w:val="28"/>
               </w:rPr>
-              <w:t xml:space="preserve"> Cambios Items de </w:t>
-            </w:r>
-            <w:r>
-              <w:rPr>
-                <w:rFonts w:ascii="Calibri" w:eastAsia="Calibri" w:hAnsi="Calibri"/>
-                <w:b/>
-                <w:sz w:val="28"/>
-              </w:rPr>
-              <w:t>Configuración</w:t>
+              <w:t xml:space="preserve"> Cambios Items de Configuración</w:t>
             </w:r>
           </w:p>
         </w:tc>
@@ -1074,23 +1071,7 @@
                 <w:color w:val="000000"/>
                 <w:lang w:val="es-MX"/>
               </w:rPr>
-              <w:t xml:space="preserve"> de Cambios </w:t>
-            </w:r>
-            <w:r>
-              <w:rPr>
-                <w:rFonts w:asciiTheme="minorHAnsi" w:hAnsiTheme="minorHAnsi" w:cs="Arial"/>
-                <w:color w:val="000000"/>
-                <w:lang w:val="es-MX"/>
-              </w:rPr>
-              <w:t>Ítems</w:t>
-            </w:r>
-            <w:r>
-              <w:rPr>
-                <w:rFonts w:asciiTheme="minorHAnsi" w:hAnsiTheme="minorHAnsi" w:cs="Arial"/>
-                <w:color w:val="000000"/>
-                <w:lang w:val="es-MX"/>
-              </w:rPr>
-              <w:t xml:space="preserve"> de Configuración</w:t>
+              <w:t xml:space="preserve"> de Cambios Ítems de Configuración</w:t>
             </w:r>
             <w:r>
               <w:rPr>
@@ -2290,16 +2271,7 @@
                 <w:color w:val="000000"/>
                 <w:lang w:val="es-MX"/>
               </w:rPr>
-              <w:t xml:space="preserve">Proceso de Gestión de Configuración </w:t>
-            </w:r>
-            <w:r>
-              <w:rPr>
-                <w:rFonts w:asciiTheme="minorHAnsi" w:hAnsiTheme="minorHAnsi" w:cs="Arial"/>
-                <w:b/>
-                <w:color w:val="000000"/>
-                <w:lang w:val="es-MX"/>
-              </w:rPr>
-              <w:t>.</w:t>
+              <w:t>Proceso de Gestión de Configuración .</w:t>
             </w:r>
             <w:proofErr w:type="spellStart"/>
             <w:r>
@@ -3372,8 +3344,6 @@
               </w:rPr>
               <w:t xml:space="preserve">Donde: </w:t>
             </w:r>
-            <w:bookmarkStart w:id="0" w:name="_GoBack"/>
-            <w:bookmarkEnd w:id="0"/>
           </w:p>
           <w:p>
             <w:pPr>
@@ -5055,31 +5025,7 @@
               <w:b/>
               <w:sz w:val="28"/>
             </w:rPr>
-            <w:t xml:space="preserve"> Cambios </w:t>
-          </w:r>
-          <w:r>
-            <w:rPr>
-              <w:rFonts w:ascii="Calibri" w:eastAsia="Calibri" w:hAnsi="Calibri"/>
-              <w:b/>
-              <w:sz w:val="28"/>
-            </w:rPr>
-            <w:t>Ítems</w:t>
-          </w:r>
-          <w:r>
-            <w:rPr>
-              <w:rFonts w:ascii="Calibri" w:eastAsia="Calibri" w:hAnsi="Calibri"/>
-              <w:b/>
-              <w:sz w:val="28"/>
-            </w:rPr>
-            <w:t xml:space="preserve"> de </w:t>
-          </w:r>
-          <w:r>
-            <w:rPr>
-              <w:rFonts w:ascii="Calibri" w:eastAsia="Calibri" w:hAnsi="Calibri"/>
-              <w:b/>
-              <w:sz w:val="28"/>
-            </w:rPr>
-            <w:t>Configuración</w:t>
+            <w:t xml:space="preserve"> Cambios Ítems de Configuración</w:t>
           </w:r>
         </w:p>
       </w:tc>
@@ -8254,7 +8200,7 @@
 </file>
 
 <file path=customXml/itemProps1.xml><?xml version="1.0" encoding="utf-8"?>
-<ds:datastoreItem xmlns:ds="http://schemas.openxmlformats.org/officeDocument/2006/customXml" ds:itemID="{681521A2-B520-4614-A8D9-25C4CD589C65}">
+<ds:datastoreItem xmlns:ds="http://schemas.openxmlformats.org/officeDocument/2006/customXml" ds:itemID="{63452AD7-9836-40AC-9296-B410DCD28E06}">
   <ds:schemaRefs>
     <ds:schemaRef ds:uri="http://schemas.openxmlformats.org/officeDocument/2006/bibliography"/>
   </ds:schemaRefs>

</xml_diff>